<commit_message>
Enlarged parameter and arrow size on diagrams
</commit_message>
<xml_diff>
--- a/models/SIRQ/PersamaanModelSIRQ.docx
+++ b/models/SIRQ/PersamaanModelSIRQ.docx
@@ -46,41 +46,30 @@
           <w:noProof/>
           <w:lang w:val="id-ID" w:eastAsia="id-ID"/>
         </w:rPr>
-        <w:drawing>
-          <wp:inline distT="0" distB="0" distL="0" distR="0" wp14:anchorId="430DFF10" wp14:editId="486F2F93">
-            <wp:extent cx="4572000" cy="1500362"/>
-            <wp:effectExtent l="0" t="0" r="0" b="5080"/>
-            <wp:docPr id="1" name="Picture 1"/>
-            <wp:cNvGraphicFramePr>
-              <a:graphicFrameLocks xmlns:a="http://schemas.openxmlformats.org/drawingml/2006/main" noChangeAspect="1"/>
-            </wp:cNvGraphicFramePr>
-            <a:graphic xmlns:a="http://schemas.openxmlformats.org/drawingml/2006/main">
-              <a:graphicData uri="http://schemas.openxmlformats.org/drawingml/2006/picture">
-                <pic:pic xmlns:pic="http://schemas.openxmlformats.org/drawingml/2006/picture">
-                  <pic:nvPicPr>
-                    <pic:cNvPr id="1" name=""/>
-                    <pic:cNvPicPr/>
-                  </pic:nvPicPr>
-                  <pic:blipFill>
-                    <a:blip r:embed="rId5"/>
-                    <a:stretch>
-                      <a:fillRect/>
-                    </a:stretch>
-                  </pic:blipFill>
-                  <pic:spPr>
-                    <a:xfrm>
-                      <a:off x="0" y="0"/>
-                      <a:ext cx="4595438" cy="1508054"/>
-                    </a:xfrm>
-                    <a:prstGeom prst="rect">
-                      <a:avLst/>
-                    </a:prstGeom>
-                  </pic:spPr>
-                </pic:pic>
-              </a:graphicData>
-            </a:graphic>
-          </wp:inline>
-        </w:drawing>
+        <w:pict>
+          <v:shapetype id="_x0000_t75" coordsize="21600,21600" o:spt="75" o:preferrelative="t" path="m@4@5l@4@11@9@11@9@5xe" filled="f" stroked="f">
+            <v:stroke joinstyle="miter"/>
+            <v:formulas>
+              <v:f eqn="if lineDrawn pixelLineWidth 0"/>
+              <v:f eqn="sum @0 1 0"/>
+              <v:f eqn="sum 0 0 @1"/>
+              <v:f eqn="prod @2 1 2"/>
+              <v:f eqn="prod @3 21600 pixelWidth"/>
+              <v:f eqn="prod @3 21600 pixelHeight"/>
+              <v:f eqn="sum @0 0 1"/>
+              <v:f eqn="prod @6 1 2"/>
+              <v:f eqn="prod @7 21600 pixelWidth"/>
+              <v:f eqn="sum @8 21600 0"/>
+              <v:f eqn="prod @7 21600 pixelHeight"/>
+              <v:f eqn="sum @10 21600 0"/>
+            </v:formulas>
+            <v:path o:extrusionok="f" gradientshapeok="t" o:connecttype="rect"/>
+            <o:lock v:ext="edit" aspectratio="t"/>
+          </v:shapetype>
+          <v:shape id="_x0000_i1025" type="#_x0000_t75" style="width:451.15pt;height:155.85pt">
+            <v:imagedata r:id="rId5" o:title="Model"/>
+          </v:shape>
+        </w:pict>
       </w:r>
     </w:p>
     <w:p>
@@ -138,14 +127,11 @@
       <w:r>
         <w:t xml:space="preserve"> </w:t>
       </w:r>
-      <w:proofErr w:type="spellStart"/>
-      <w:r>
-        <w:t>SIRQN</w:t>
-      </w:r>
-      <w:r>
-        <w:t>noNR</w:t>
-      </w:r>
-      <w:proofErr w:type="spellEnd"/>
+      <w:r>
+        <w:t>SIRQ</w:t>
+      </w:r>
+      <w:bookmarkStart w:id="1" w:name="_GoBack"/>
+      <w:bookmarkEnd w:id="1"/>
       <w:r>
         <w:t xml:space="preserve"> </w:t>
       </w:r>
@@ -612,7 +598,7 @@
                 <w:szCs w:val="24"/>
               </w:rPr>
             </w:pPr>
-            <w:bookmarkStart w:id="1" w:name="dSq_dt"/>
+            <w:bookmarkStart w:id="2" w:name="dSq_dt"/>
             <w:r>
               <w:rPr>
                 <w:szCs w:val="24"/>
@@ -671,7 +657,7 @@
               </w:rPr>
               <w:t>)</w:t>
             </w:r>
-            <w:bookmarkEnd w:id="1"/>
+            <w:bookmarkEnd w:id="2"/>
           </w:p>
         </w:tc>
       </w:tr>
@@ -834,7 +820,7 @@
                 <w:szCs w:val="24"/>
               </w:rPr>
             </w:pPr>
-            <w:bookmarkStart w:id="2" w:name="dP_dt"/>
+            <w:bookmarkStart w:id="3" w:name="dP_dt"/>
             <w:r>
               <w:rPr>
                 <w:szCs w:val="24"/>
@@ -893,7 +879,7 @@
               </w:rPr>
               <w:t>)</w:t>
             </w:r>
-            <w:bookmarkEnd w:id="2"/>
+            <w:bookmarkEnd w:id="3"/>
           </w:p>
         </w:tc>
       </w:tr>
@@ -2477,8 +2463,6 @@
         </w:rPr>
         <w:t xml:space="preserve"> data. </w:t>
       </w:r>
-      <w:bookmarkStart w:id="3" w:name="_GoBack"/>
-      <w:bookmarkEnd w:id="3"/>
       <w:proofErr w:type="spellStart"/>
       <w:r>
         <w:rPr>
@@ -2873,6 +2857,7 @@
                   <w:rPr>
                     <w:rFonts w:ascii="Cambria Math" w:hAnsi="Cambria Math"/>
                   </w:rPr>
+                  <w:lastRenderedPageBreak/>
                   <m:t>D</m:t>
                 </m:r>
               </m:oMath>
@@ -2938,7 +2923,6 @@
           <w:rFonts w:asciiTheme="majorBidi" w:hAnsiTheme="majorBidi" w:cstheme="majorBidi"/>
           <w:szCs w:val="24"/>
         </w:rPr>
-        <w:lastRenderedPageBreak/>
         <w:t>Kompartemen</w:t>
       </w:r>
       <w:proofErr w:type="spellEnd"/>
@@ -11069,7 +11053,7 @@
 </file>
 
 <file path=customXml/itemProps1.xml><?xml version="1.0" encoding="utf-8"?>
-<ds:datastoreItem xmlns:ds="http://schemas.openxmlformats.org/officeDocument/2006/customXml" ds:itemID="{33A69023-54AE-402D-9204-8C01B693592E}">
+<ds:datastoreItem xmlns:ds="http://schemas.openxmlformats.org/officeDocument/2006/customXml" ds:itemID="{9B079566-EB88-4371-AD6B-353F4E967522}">
   <ds:schemaRefs>
     <ds:schemaRef ds:uri="http://schemas.openxmlformats.org/officeDocument/2006/bibliography"/>
   </ds:schemaRefs>

</xml_diff>